<commit_message>
Berlin - Courtney Frontend Position
</commit_message>
<xml_diff>
--- a/Word/DirkHornung_CV.docx
+++ b/Word/DirkHornung_CV.docx
@@ -203,45 +203,14 @@
                 <w:szCs w:val="22"/>
               </w:rPr>
             </w:pPr>
-            <w:proofErr w:type="spellStart"/>
-            <w:r>
-              <w:rPr>
-                <w:rFonts w:ascii="Arial" w:hAnsi="Arial" w:cs="Arial"/>
-                <w:color w:val="333333"/>
-                <w:sz w:val="22"/>
-                <w:szCs w:val="22"/>
-              </w:rPr>
-              <w:t>Carrer</w:t>
-            </w:r>
-            <w:proofErr w:type="spellEnd"/>
-            <w:r>
-              <w:rPr>
-                <w:rFonts w:ascii="Arial" w:hAnsi="Arial" w:cs="Arial"/>
-                <w:color w:val="333333"/>
-                <w:sz w:val="22"/>
-                <w:szCs w:val="22"/>
-              </w:rPr>
-              <w:t xml:space="preserve"> Sant </w:t>
-            </w:r>
-            <w:proofErr w:type="spellStart"/>
-            <w:r>
-              <w:rPr>
-                <w:rFonts w:ascii="Arial" w:hAnsi="Arial" w:cs="Arial"/>
-                <w:color w:val="333333"/>
-                <w:sz w:val="22"/>
-                <w:szCs w:val="22"/>
-              </w:rPr>
-              <w:t>Pacia</w:t>
-            </w:r>
-            <w:proofErr w:type="spellEnd"/>
-            <w:r>
-              <w:rPr>
-                <w:rFonts w:ascii="Arial" w:hAnsi="Arial" w:cs="Arial"/>
-                <w:color w:val="333333"/>
-                <w:sz w:val="22"/>
-                <w:szCs w:val="22"/>
-              </w:rPr>
-              <w:t xml:space="preserve"> 3</w:t>
+            <w:r>
+              <w:rPr>
+                <w:rFonts w:ascii="Arial" w:hAnsi="Arial" w:cs="Arial"/>
+                <w:color w:val="333333"/>
+                <w:sz w:val="22"/>
+                <w:szCs w:val="22"/>
+              </w:rPr>
+              <w:t>Carrer Sant Pacia 3</w:t>
             </w:r>
             <w:r>
               <w:rPr>
@@ -633,7 +602,6 @@
                 <w:szCs w:val="22"/>
               </w:rPr>
             </w:pPr>
-            <w:proofErr w:type="gramStart"/>
             <w:r>
               <w:rPr>
                 <w:rFonts w:ascii="Arial" w:hAnsi="Arial" w:cs="Arial"/>
@@ -659,17 +627,7 @@
                 <w:sz w:val="22"/>
                 <w:szCs w:val="22"/>
               </w:rPr>
-              <w:t xml:space="preserve"> –</w:t>
-            </w:r>
-            <w:proofErr w:type="gramEnd"/>
-            <w:r>
-              <w:rPr>
-                <w:rFonts w:ascii="Arial" w:hAnsi="Arial" w:cs="Arial"/>
-                <w:color w:val="333333"/>
-                <w:sz w:val="22"/>
-                <w:szCs w:val="22"/>
-              </w:rPr>
-              <w:t xml:space="preserve"> proficient</w:t>
+              <w:t xml:space="preserve"> – proficient</w:t>
             </w:r>
           </w:p>
           <w:p>
@@ -722,6 +680,8 @@
                 <w:szCs w:val="15"/>
               </w:rPr>
             </w:pPr>
+            <w:bookmarkStart w:id="0" w:name="_GoBack"/>
+            <w:bookmarkEnd w:id="0"/>
           </w:p>
           <w:p>
             <w:pPr>
@@ -903,7 +863,6 @@
               </w:rPr>
               <w:t xml:space="preserve">, Jira, </w:t>
             </w:r>
-            <w:proofErr w:type="spellStart"/>
             <w:r>
               <w:rPr>
                 <w:sz w:val="22"/>
@@ -911,7 +870,6 @@
               </w:rPr>
               <w:t>GraphQL</w:t>
             </w:r>
-            <w:proofErr w:type="spellEnd"/>
             <w:r>
               <w:rPr>
                 <w:sz w:val="22"/>
@@ -1161,27 +1119,7 @@
                 <w:sz w:val="22"/>
                 <w:szCs w:val="22"/>
               </w:rPr>
-              <w:t xml:space="preserve">optimized C++ optimized </w:t>
-            </w:r>
-            <w:proofErr w:type="spellStart"/>
-            <w:r>
-              <w:rPr>
-                <w:rFonts w:ascii="Arial" w:hAnsi="Arial" w:cs="Arial"/>
-                <w:color w:val="333333"/>
-                <w:sz w:val="22"/>
-                <w:szCs w:val="22"/>
-              </w:rPr>
-              <w:t>numerics</w:t>
-            </w:r>
-            <w:proofErr w:type="spellEnd"/>
-            <w:r>
-              <w:rPr>
-                <w:rFonts w:ascii="Arial" w:hAnsi="Arial" w:cs="Arial"/>
-                <w:color w:val="333333"/>
-                <w:sz w:val="22"/>
-                <w:szCs w:val="22"/>
-              </w:rPr>
-              <w:t>. E</w:t>
+              <w:t>optimized C++ optimized numerics. E</w:t>
             </w:r>
             <w:r>
               <w:rPr>
@@ -1235,79 +1173,16 @@
                 <w:sz w:val="22"/>
                 <w:szCs w:val="22"/>
               </w:rPr>
-              <w:t>Full Stack</w:t>
-            </w:r>
-            <w:r>
-              <w:rPr>
-                <w:rFonts w:ascii="Arial" w:hAnsi="Arial" w:cs="Arial"/>
-                <w:color w:val="333333"/>
-                <w:sz w:val="22"/>
-                <w:szCs w:val="22"/>
-              </w:rPr>
-              <w:t xml:space="preserve"> abilities to the position of </w:t>
-            </w:r>
-            <w:r>
-              <w:rPr>
-                <w:rFonts w:ascii="Arial" w:hAnsi="Arial" w:cs="Arial"/>
-                <w:color w:val="333333"/>
-                <w:sz w:val="22"/>
-                <w:szCs w:val="22"/>
-              </w:rPr>
-              <w:t>J</w:t>
-            </w:r>
-            <w:r>
-              <w:rPr>
-                <w:rFonts w:ascii="Arial" w:hAnsi="Arial" w:cs="Arial"/>
-                <w:color w:val="333333"/>
-                <w:sz w:val="22"/>
-                <w:szCs w:val="22"/>
-              </w:rPr>
-              <w:t xml:space="preserve">avaScript </w:t>
-            </w:r>
-            <w:r>
-              <w:rPr>
-                <w:rFonts w:ascii="Arial" w:hAnsi="Arial" w:cs="Arial"/>
-                <w:color w:val="333333"/>
-                <w:sz w:val="22"/>
-                <w:szCs w:val="22"/>
-              </w:rPr>
-              <w:t>s</w:t>
-            </w:r>
-            <w:r>
-              <w:rPr>
-                <w:rFonts w:ascii="Arial" w:hAnsi="Arial" w:cs="Arial"/>
-                <w:color w:val="333333"/>
-                <w:sz w:val="22"/>
-                <w:szCs w:val="22"/>
-              </w:rPr>
-              <w:t>enior</w:t>
-            </w:r>
-            <w:r>
-              <w:rPr>
-                <w:rFonts w:ascii="Arial" w:hAnsi="Arial" w:cs="Arial"/>
-                <w:color w:val="333333"/>
-                <w:sz w:val="22"/>
-                <w:szCs w:val="22"/>
-              </w:rPr>
-              <w:t xml:space="preserve">/ Java </w:t>
-            </w:r>
-            <w:r>
-              <w:rPr>
-                <w:rFonts w:ascii="Arial" w:hAnsi="Arial" w:cs="Arial"/>
-                <w:color w:val="333333"/>
-                <w:sz w:val="22"/>
-                <w:szCs w:val="22"/>
-              </w:rPr>
-              <w:t>developer at</w:t>
-            </w:r>
-            <w:r>
-              <w:rPr>
-                <w:rFonts w:ascii="Arial" w:hAnsi="Arial" w:cs="Arial"/>
-                <w:color w:val="333333"/>
-                <w:sz w:val="22"/>
-                <w:szCs w:val="22"/>
-              </w:rPr>
-              <w:t xml:space="preserve"> OIZ</w:t>
+              <w:t>Frontend</w:t>
+            </w:r>
+            <w:r>
+              <w:rPr>
+                <w:rFonts w:ascii="Arial" w:hAnsi="Arial" w:cs="Arial"/>
+                <w:color w:val="333333"/>
+                <w:sz w:val="22"/>
+                <w:szCs w:val="22"/>
+              </w:rPr>
+              <w:t xml:space="preserve"> abilities</w:t>
             </w:r>
             <w:r>
               <w:rPr>
@@ -1578,51 +1453,7 @@
                 <w:szCs w:val="22"/>
                 <w:lang w:val="en-US"/>
               </w:rPr>
-              <w:t xml:space="preserve">Created </w:t>
-            </w:r>
-            <w:proofErr w:type="gramStart"/>
-            <w:r>
-              <w:rPr>
-                <w:rFonts w:ascii="Arial" w:eastAsia="AngsanaUPC" w:hAnsi="Arial" w:cs="Arial"/>
-                <w:color w:val="000000"/>
-                <w:sz w:val="22"/>
-                <w:szCs w:val="22"/>
-                <w:lang w:val="en-US"/>
-              </w:rPr>
-              <w:t>an</w:t>
-            </w:r>
-            <w:proofErr w:type="gramEnd"/>
-            <w:r>
-              <w:rPr>
-                <w:rFonts w:ascii="Arial" w:eastAsia="AngsanaUPC" w:hAnsi="Arial" w:cs="Arial"/>
-                <w:color w:val="000000"/>
-                <w:sz w:val="22"/>
-                <w:szCs w:val="22"/>
-                <w:lang w:val="en-US"/>
-              </w:rPr>
-              <w:t xml:space="preserve"> utility token for </w:t>
-            </w:r>
-            <w:proofErr w:type="spellStart"/>
-            <w:r>
-              <w:rPr>
-                <w:rFonts w:ascii="Arial" w:eastAsia="AngsanaUPC" w:hAnsi="Arial" w:cs="Arial"/>
-                <w:color w:val="000000"/>
-                <w:sz w:val="22"/>
-                <w:szCs w:val="22"/>
-                <w:lang w:val="en-US"/>
-              </w:rPr>
-              <w:t>Cuatre</w:t>
-            </w:r>
-            <w:proofErr w:type="spellEnd"/>
-            <w:r>
-              <w:rPr>
-                <w:rFonts w:ascii="Arial" w:eastAsia="AngsanaUPC" w:hAnsi="Arial" w:cs="Arial"/>
-                <w:color w:val="000000"/>
-                <w:sz w:val="22"/>
-                <w:szCs w:val="22"/>
-                <w:lang w:val="en-US"/>
-              </w:rPr>
-              <w:t xml:space="preserve"> Casas</w:t>
+              <w:t>Created an utility token for Cuatre Casas</w:t>
             </w:r>
           </w:p>
           <w:p>
@@ -1721,20 +1552,8 @@
                 <w:szCs w:val="22"/>
                 <w:lang w:val="en-US"/>
               </w:rPr>
-              <w:t xml:space="preserve">n </w:t>
-            </w:r>
-            <w:proofErr w:type="gramStart"/>
-            <w:r>
-              <w:rPr>
-                <w:rFonts w:ascii="Arial" w:eastAsia="AngsanaUPC" w:hAnsi="Arial" w:cs="Arial"/>
-                <w:color w:val="000000"/>
-                <w:sz w:val="22"/>
-                <w:szCs w:val="22"/>
-                <w:lang w:val="en-US"/>
-              </w:rPr>
-              <w:t>on chain</w:t>
-            </w:r>
-            <w:proofErr w:type="gramEnd"/>
+              <w:t>n on chain</w:t>
+            </w:r>
             <w:r>
               <w:rPr>
                 <w:rFonts w:ascii="Arial" w:eastAsia="AngsanaUPC" w:hAnsi="Arial" w:cs="Arial"/>
@@ -1826,51 +1645,7 @@
                 <w:szCs w:val="22"/>
                 <w:lang w:val="en-US"/>
               </w:rPr>
-              <w:t xml:space="preserve">AWS S3, </w:t>
-            </w:r>
-            <w:proofErr w:type="spellStart"/>
-            <w:r>
-              <w:rPr>
-                <w:rFonts w:ascii="Arial" w:eastAsia="AngsanaUPC" w:hAnsi="Arial" w:cs="Arial"/>
-                <w:color w:val="000000"/>
-                <w:sz w:val="22"/>
-                <w:szCs w:val="22"/>
-                <w:lang w:val="en-US"/>
-              </w:rPr>
-              <w:t>GraphQL</w:t>
-            </w:r>
-            <w:proofErr w:type="spellEnd"/>
-            <w:r>
-              <w:rPr>
-                <w:rFonts w:ascii="Arial" w:eastAsia="AngsanaUPC" w:hAnsi="Arial" w:cs="Arial"/>
-                <w:color w:val="000000"/>
-                <w:sz w:val="22"/>
-                <w:szCs w:val="22"/>
-                <w:lang w:val="en-US"/>
-              </w:rPr>
-              <w:t xml:space="preserve">, Prisma, </w:t>
-            </w:r>
-            <w:proofErr w:type="spellStart"/>
-            <w:r>
-              <w:rPr>
-                <w:rFonts w:ascii="Arial" w:eastAsia="AngsanaUPC" w:hAnsi="Arial" w:cs="Arial"/>
-                <w:color w:val="000000"/>
-                <w:sz w:val="22"/>
-                <w:szCs w:val="22"/>
-                <w:lang w:val="en-US"/>
-              </w:rPr>
-              <w:t>Stampery</w:t>
-            </w:r>
-            <w:proofErr w:type="spellEnd"/>
-            <w:r>
-              <w:rPr>
-                <w:rFonts w:ascii="Arial" w:eastAsia="AngsanaUPC" w:hAnsi="Arial" w:cs="Arial"/>
-                <w:color w:val="000000"/>
-                <w:sz w:val="22"/>
-                <w:szCs w:val="22"/>
-                <w:lang w:val="en-US"/>
-              </w:rPr>
-              <w:t xml:space="preserve"> API, Docker, AWS ECS)</w:t>
+              <w:t>AWS S3, GraphQL, Prisma, Stampery API, Docker, AWS ECS)</w:t>
             </w:r>
             <w:r>
               <w:rPr>
@@ -1906,42 +1681,8 @@
                 <w:szCs w:val="22"/>
                 <w:lang w:val="en-US"/>
               </w:rPr>
-              <w:t xml:space="preserve">Decentralized </w:t>
-            </w:r>
-            <w:proofErr w:type="spellStart"/>
-            <w:r>
-              <w:rPr>
-                <w:rFonts w:ascii="Arial" w:eastAsia="AngsanaUPC" w:hAnsi="Arial" w:cs="Arial"/>
-                <w:color w:val="000000"/>
-                <w:sz w:val="22"/>
-                <w:szCs w:val="22"/>
-                <w:lang w:val="en-US"/>
-              </w:rPr>
-              <w:t>votings</w:t>
-            </w:r>
-            <w:proofErr w:type="spellEnd"/>
-            <w:r>
-              <w:rPr>
-                <w:rFonts w:ascii="Arial" w:eastAsia="AngsanaUPC" w:hAnsi="Arial" w:cs="Arial"/>
-                <w:color w:val="000000"/>
-                <w:sz w:val="22"/>
-                <w:szCs w:val="22"/>
-                <w:lang w:val="en-US"/>
-              </w:rPr>
-              <w:t xml:space="preserve"> in </w:t>
-            </w:r>
-            <w:proofErr w:type="spellStart"/>
-            <w:r>
-              <w:rPr>
-                <w:rFonts w:ascii="Arial" w:eastAsia="AngsanaUPC" w:hAnsi="Arial" w:cs="Arial"/>
-                <w:color w:val="000000"/>
-                <w:sz w:val="22"/>
-                <w:szCs w:val="22"/>
-                <w:lang w:val="en-US"/>
-              </w:rPr>
-              <w:t>companys</w:t>
-            </w:r>
-            <w:proofErr w:type="spellEnd"/>
+              <w:t>Decentralized votings in companys</w:t>
+            </w:r>
           </w:p>
           <w:p>
             <w:pPr>
@@ -2090,9 +1831,8 @@
                 <w:szCs w:val="22"/>
                 <w:lang w:val="es-ES"/>
               </w:rPr>
-              <w:t xml:space="preserve">CTO, </w:t>
-            </w:r>
-            <w:proofErr w:type="spellStart"/>
+              <w:t>CTO, Aldabot S.L</w:t>
+            </w:r>
             <w:r>
               <w:rPr>
                 <w:rFonts w:ascii="Arial" w:eastAsia="AngsanaUPC" w:hAnsi="Arial" w:cs="Arial"/>
@@ -2101,9 +1841,8 @@
                 <w:szCs w:val="22"/>
                 <w:lang w:val="es-ES"/>
               </w:rPr>
-              <w:t>Aldabot</w:t>
-            </w:r>
-            <w:proofErr w:type="spellEnd"/>
+              <w:t xml:space="preserve">, </w:t>
+            </w:r>
             <w:r>
               <w:rPr>
                 <w:rFonts w:ascii="Arial" w:eastAsia="AngsanaUPC" w:hAnsi="Arial" w:cs="Arial"/>
@@ -2112,7 +1851,7 @@
                 <w:szCs w:val="22"/>
                 <w:lang w:val="es-ES"/>
               </w:rPr>
-              <w:t xml:space="preserve"> S.L</w:t>
+              <w:t>Barcelona</w:t>
             </w:r>
             <w:r>
               <w:rPr>
@@ -2122,40 +1861,8 @@
                 <w:szCs w:val="22"/>
                 <w:lang w:val="es-ES"/>
               </w:rPr>
-              <w:t xml:space="preserve">, </w:t>
-            </w:r>
-            <w:r>
-              <w:rPr>
-                <w:rFonts w:ascii="Arial" w:eastAsia="AngsanaUPC" w:hAnsi="Arial" w:cs="Arial"/>
-                <w:color w:val="000000"/>
-                <w:sz w:val="22"/>
-                <w:szCs w:val="22"/>
-                <w:lang w:val="es-ES"/>
-              </w:rPr>
-              <w:t>Barcelona</w:t>
-            </w:r>
-            <w:r>
-              <w:rPr>
-                <w:rFonts w:ascii="Arial" w:eastAsia="AngsanaUPC" w:hAnsi="Arial" w:cs="Arial"/>
-                <w:color w:val="000000"/>
-                <w:sz w:val="22"/>
-                <w:szCs w:val="22"/>
-                <w:lang w:val="es-ES"/>
-              </w:rPr>
-              <w:t xml:space="preserve"> </w:t>
-            </w:r>
-            <w:proofErr w:type="spellStart"/>
-            <w:r>
-              <w:rPr>
-                <w:rFonts w:ascii="Arial" w:eastAsia="AngsanaUPC" w:hAnsi="Arial" w:cs="Arial"/>
-                <w:color w:val="000000"/>
-                <w:sz w:val="22"/>
-                <w:szCs w:val="22"/>
-                <w:lang w:val="es-ES"/>
-              </w:rPr>
-              <w:t>Spain</w:t>
-            </w:r>
-            <w:proofErr w:type="spellEnd"/>
+              <w:t xml:space="preserve"> Spain</w:t>
+            </w:r>
           </w:p>
           <w:p>
             <w:pPr>
@@ -2275,29 +1982,7 @@
                 <w:szCs w:val="22"/>
                 <w:lang w:val="en-US"/>
               </w:rPr>
-              <w:t xml:space="preserve">, </w:t>
-            </w:r>
-            <w:proofErr w:type="spellStart"/>
-            <w:r>
-              <w:rPr>
-                <w:rFonts w:ascii="Arial" w:eastAsia="AngsanaUPC" w:hAnsi="Arial" w:cs="Arial"/>
-                <w:color w:val="000000"/>
-                <w:sz w:val="22"/>
-                <w:szCs w:val="22"/>
-                <w:lang w:val="en-US"/>
-              </w:rPr>
-              <w:t>Dialogflow</w:t>
-            </w:r>
-            <w:proofErr w:type="spellEnd"/>
-            <w:r>
-              <w:rPr>
-                <w:rFonts w:ascii="Arial" w:eastAsia="AngsanaUPC" w:hAnsi="Arial" w:cs="Arial"/>
-                <w:color w:val="000000"/>
-                <w:sz w:val="22"/>
-                <w:szCs w:val="22"/>
-                <w:lang w:val="en-US"/>
-              </w:rPr>
-              <w:t xml:space="preserve"> </w:t>
+              <w:t xml:space="preserve">, Dialogflow </w:t>
             </w:r>
             <w:r>
               <w:rPr>
@@ -2317,29 +2002,7 @@
                 <w:szCs w:val="22"/>
                 <w:lang w:val="en-US"/>
               </w:rPr>
-              <w:t xml:space="preserve"> </w:t>
-            </w:r>
-            <w:proofErr w:type="spellStart"/>
-            <w:r>
-              <w:rPr>
-                <w:rFonts w:ascii="Arial" w:eastAsia="AngsanaUPC" w:hAnsi="Arial" w:cs="Arial"/>
-                <w:color w:val="000000"/>
-                <w:sz w:val="22"/>
-                <w:szCs w:val="22"/>
-                <w:lang w:val="en-US"/>
-              </w:rPr>
-              <w:t>Saltedge</w:t>
-            </w:r>
-            <w:proofErr w:type="spellEnd"/>
-            <w:r>
-              <w:rPr>
-                <w:rFonts w:ascii="Arial" w:eastAsia="AngsanaUPC" w:hAnsi="Arial" w:cs="Arial"/>
-                <w:color w:val="000000"/>
-                <w:sz w:val="22"/>
-                <w:szCs w:val="22"/>
-                <w:lang w:val="en-US"/>
-              </w:rPr>
-              <w:t xml:space="preserve"> API</w:t>
+              <w:t xml:space="preserve"> Saltedge API</w:t>
             </w:r>
             <w:r>
               <w:rPr>
@@ -2574,7 +2237,6 @@
               </w:rPr>
               <w:t xml:space="preserve">CTO, </w:t>
             </w:r>
-            <w:proofErr w:type="spellStart"/>
             <w:r>
               <w:rPr>
                 <w:rFonts w:ascii="Arial" w:eastAsia="AngsanaUPC" w:hAnsi="Arial" w:cs="Arial"/>
@@ -2585,7 +2247,6 @@
               </w:rPr>
               <w:t>WeGoLoco</w:t>
             </w:r>
-            <w:proofErr w:type="spellEnd"/>
             <w:r>
               <w:rPr>
                 <w:rFonts w:ascii="Arial" w:eastAsia="AngsanaUPC" w:hAnsi="Arial" w:cs="Arial"/>
@@ -2594,20 +2255,8 @@
                 <w:szCs w:val="22"/>
                 <w:lang w:val="es-ES"/>
               </w:rPr>
-              <w:t xml:space="preserve">, Barcelona </w:t>
-            </w:r>
-            <w:proofErr w:type="spellStart"/>
-            <w:r>
-              <w:rPr>
-                <w:rFonts w:ascii="Arial" w:eastAsia="AngsanaUPC" w:hAnsi="Arial" w:cs="Arial"/>
-                <w:color w:val="000000"/>
-                <w:sz w:val="22"/>
-                <w:szCs w:val="22"/>
-                <w:lang w:val="es-ES"/>
-              </w:rPr>
-              <w:t>Spain</w:t>
-            </w:r>
-            <w:proofErr w:type="spellEnd"/>
+              <w:t>, Barcelona Spain</w:t>
+            </w:r>
           </w:p>
           <w:p>
             <w:pPr>
@@ -2732,29 +2381,7 @@
                 <w:szCs w:val="22"/>
                 <w:lang w:val="en-US"/>
               </w:rPr>
-              <w:t xml:space="preserve">CTO, </w:t>
-            </w:r>
-            <w:proofErr w:type="spellStart"/>
-            <w:r>
-              <w:rPr>
-                <w:rFonts w:ascii="Arial" w:eastAsia="AngsanaUPC" w:hAnsi="Arial" w:cs="Arial"/>
-                <w:color w:val="000000"/>
-                <w:sz w:val="22"/>
-                <w:szCs w:val="22"/>
-                <w:lang w:val="en-US"/>
-              </w:rPr>
-              <w:t>FuldaCity</w:t>
-            </w:r>
-            <w:proofErr w:type="spellEnd"/>
-            <w:r>
-              <w:rPr>
-                <w:rFonts w:ascii="Arial" w:eastAsia="AngsanaUPC" w:hAnsi="Arial" w:cs="Arial"/>
-                <w:color w:val="000000"/>
-                <w:sz w:val="22"/>
-                <w:szCs w:val="22"/>
-                <w:lang w:val="en-US"/>
-              </w:rPr>
-              <w:t>, Fulda Germany</w:t>
+              <w:t>CTO, FuldaCity, Fulda Germany</w:t>
             </w:r>
           </w:p>
           <w:p>
@@ -2837,8 +2464,6 @@
               </w:rPr>
               <w:t>Angular</w:t>
             </w:r>
-            <w:bookmarkStart w:id="0" w:name="_GoBack"/>
-            <w:bookmarkEnd w:id="0"/>
             <w:r>
               <w:rPr>
                 <w:rFonts w:ascii="Arial" w:eastAsia="AngsanaUPC" w:hAnsi="Arial" w:cs="Arial"/>
@@ -2988,9 +2613,8 @@
                 <w:sz w:val="18"/>
                 <w:szCs w:val="18"/>
               </w:rPr>
-              <w:t xml:space="preserve">Thesis: The QCD Strong Coupling from Hadronic Tau </w:t>
-            </w:r>
-            <w:proofErr w:type="gramStart"/>
+              <w:t>Thesis: The QCD Strong Coupling from Hadronic Tau Decays</w:t>
+            </w:r>
             <w:r>
               <w:rPr>
                 <w:rFonts w:ascii="Arial" w:hAnsi="Arial" w:cs="Arial"/>
@@ -2998,18 +2622,8 @@
                 <w:sz w:val="18"/>
                 <w:szCs w:val="18"/>
               </w:rPr>
-              <w:t>Decays</w:t>
-            </w:r>
-            <w:r>
-              <w:rPr>
-                <w:rFonts w:ascii="Arial" w:hAnsi="Arial" w:cs="Arial"/>
-                <w:color w:val="333333"/>
-                <w:sz w:val="18"/>
-                <w:szCs w:val="18"/>
-              </w:rPr>
               <w:t xml:space="preserve">,   </w:t>
             </w:r>
-            <w:proofErr w:type="gramEnd"/>
             <w:r>
               <w:rPr>
                 <w:rFonts w:ascii="Arial" w:hAnsi="Arial" w:cs="Arial"/>
@@ -3199,7 +2813,16 @@
                 <w:sz w:val="18"/>
                 <w:szCs w:val="18"/>
               </w:rPr>
-              <w:t xml:space="preserve">                          </w:t>
+              <w:t xml:space="preserve">           </w:t>
+            </w:r>
+            <w:r>
+              <w:rPr>
+                <w:rFonts w:ascii="Arial" w:hAnsi="Arial" w:cs="Arial"/>
+                <w:color w:val="333333"/>
+                <w:sz w:val="18"/>
+                <w:szCs w:val="18"/>
+              </w:rPr>
+              <w:t xml:space="preserve">               </w:t>
             </w:r>
             <w:r>
               <w:rPr>
@@ -4761,7 +4384,7 @@
 </file>
 
 <file path=customXml/itemProps1.xml><?xml version="1.0" encoding="utf-8"?>
-<ds:datastoreItem xmlns:ds="http://schemas.openxmlformats.org/officeDocument/2006/customXml" ds:itemID="{7A6187C7-45E4-4447-AE9B-A0B63CA429F3}">
+<ds:datastoreItem xmlns:ds="http://schemas.openxmlformats.org/officeDocument/2006/customXml" ds:itemID="{B96B5869-8791-D94F-9617-E7DE182D65CD}">
   <ds:schemaRefs>
     <ds:schemaRef ds:uri="http://schemas.openxmlformats.org/officeDocument/2006/bibliography"/>
   </ds:schemaRefs>

</xml_diff>

<commit_message>
added TDD better word
</commit_message>
<xml_diff>
--- a/Word/DirkHornung_CV.docx
+++ b/Word/DirkHornung_CV.docx
@@ -46,7 +46,20 @@
                 <w:sz w:val="36"/>
                 <w:szCs w:val="36"/>
               </w:rPr>
-              <w:t>Dirk Hornung, Ph.D.</w:t>
+              <w:t>Dirk Hornung, P</w:t>
+            </w:r>
+            <w:bookmarkStart w:id="0" w:name="_GoBack"/>
+            <w:bookmarkEnd w:id="0"/>
+            <w:r>
+              <w:rPr>
+                <w:rFonts w:ascii="Arial" w:hAnsi="Arial" w:cs="Arial"/>
+                <w:b/>
+                <w:bCs/>
+                <w:color w:val="333333"/>
+                <w:sz w:val="36"/>
+                <w:szCs w:val="36"/>
+              </w:rPr>
+              <w:t>h.D.</w:t>
             </w:r>
           </w:p>
           <w:p>
@@ -680,8 +693,6 @@
                 <w:szCs w:val="15"/>
               </w:rPr>
             </w:pPr>
-            <w:bookmarkStart w:id="0" w:name="_GoBack"/>
-            <w:bookmarkEnd w:id="0"/>
           </w:p>
           <w:p>
             <w:pPr>
@@ -973,7 +984,21 @@
                 <w:sz w:val="22"/>
                 <w:szCs w:val="22"/>
               </w:rPr>
-              <w:t>, MySQL, PostgreSQL, Mongo</w:t>
+              <w:t>,</w:t>
+            </w:r>
+            <w:r>
+              <w:rPr>
+                <w:sz w:val="22"/>
+                <w:szCs w:val="22"/>
+              </w:rPr>
+              <w:t xml:space="preserve"> TDD,</w:t>
+            </w:r>
+            <w:r>
+              <w:rPr>
+                <w:sz w:val="22"/>
+                <w:szCs w:val="22"/>
+              </w:rPr>
+              <w:t xml:space="preserve"> MySQL, PostgreSQL, Mongo</w:t>
             </w:r>
             <w:r>
               <w:rPr>
@@ -1039,6 +1064,10 @@
             <w:pPr>
               <w:widowControl/>
               <w:suppressAutoHyphens w:val="0"/>
+              <w:rPr>
+                <w:sz w:val="22"/>
+                <w:szCs w:val="22"/>
+              </w:rPr>
             </w:pPr>
             <w:r>
               <w:rPr>
@@ -1173,16 +1202,7 @@
                 <w:sz w:val="22"/>
                 <w:szCs w:val="22"/>
               </w:rPr>
-              <w:t>Frontend</w:t>
-            </w:r>
-            <w:r>
-              <w:rPr>
-                <w:rFonts w:ascii="Arial" w:hAnsi="Arial" w:cs="Arial"/>
-                <w:color w:val="333333"/>
-                <w:sz w:val="22"/>
-                <w:szCs w:val="22"/>
-              </w:rPr>
-              <w:t xml:space="preserve"> abilities</w:t>
+              <w:t>Full-Stack abilities</w:t>
             </w:r>
             <w:r>
               <w:rPr>
@@ -1355,16 +1375,16 @@
                 <w:color w:val="000000"/>
                 <w:sz w:val="22"/>
                 <w:szCs w:val="22"/>
-                <w:lang w:val="en-US"/>
-              </w:rPr>
-            </w:pPr>
-            <w:r>
-              <w:rPr>
-                <w:rFonts w:ascii="Arial" w:eastAsia="AngsanaUPC" w:hAnsi="Arial" w:cs="Arial"/>
-                <w:color w:val="000000"/>
-                <w:sz w:val="22"/>
-                <w:szCs w:val="22"/>
-                <w:lang w:val="en-US"/>
+                <w:lang w:val="es-ES"/>
+              </w:rPr>
+            </w:pPr>
+            <w:r>
+              <w:rPr>
+                <w:rFonts w:ascii="Arial" w:eastAsia="AngsanaUPC" w:hAnsi="Arial" w:cs="Arial"/>
+                <w:color w:val="000000"/>
+                <w:sz w:val="22"/>
+                <w:szCs w:val="22"/>
+                <w:lang w:val="es-ES"/>
               </w:rPr>
               <w:t>CTO</w:t>
             </w:r>
@@ -1374,7 +1394,7 @@
                 <w:color w:val="000000"/>
                 <w:sz w:val="22"/>
                 <w:szCs w:val="22"/>
-                <w:lang w:val="en-US"/>
+                <w:lang w:val="es-ES"/>
               </w:rPr>
               <w:t xml:space="preserve">, </w:t>
             </w:r>
@@ -1384,7 +1404,7 @@
                 <w:color w:val="000000"/>
                 <w:sz w:val="22"/>
                 <w:szCs w:val="22"/>
-                <w:lang w:val="en-US"/>
+                <w:lang w:val="es-ES"/>
               </w:rPr>
               <w:t>CYSAE</w:t>
             </w:r>
@@ -1394,7 +1414,7 @@
                 <w:color w:val="000000"/>
                 <w:sz w:val="22"/>
                 <w:szCs w:val="22"/>
-                <w:lang w:val="en-US"/>
+                <w:lang w:val="es-ES"/>
               </w:rPr>
               <w:t xml:space="preserve"> SEVERLA S.L.</w:t>
             </w:r>
@@ -1404,7 +1424,7 @@
                 <w:color w:val="000000"/>
                 <w:sz w:val="22"/>
                 <w:szCs w:val="22"/>
-                <w:lang w:val="en-US"/>
+                <w:lang w:val="es-ES"/>
               </w:rPr>
               <w:t>, Madrid Spain</w:t>
             </w:r>
@@ -1440,17 +1460,17 @@
               <w:rPr>
                 <w:rFonts w:ascii="Arial" w:eastAsia="AngsanaUPC" w:hAnsi="Arial" w:cs="Arial"/>
                 <w:color w:val="000000"/>
-                <w:sz w:val="22"/>
-                <w:szCs w:val="22"/>
-                <w:lang w:val="en-US"/>
-              </w:rPr>
-            </w:pPr>
-            <w:r>
-              <w:rPr>
-                <w:rFonts w:ascii="Arial" w:eastAsia="AngsanaUPC" w:hAnsi="Arial" w:cs="Arial"/>
-                <w:color w:val="000000"/>
-                <w:sz w:val="22"/>
-                <w:szCs w:val="22"/>
+                <w:sz w:val="21"/>
+                <w:szCs w:val="21"/>
+                <w:lang w:val="en-US"/>
+              </w:rPr>
+            </w:pPr>
+            <w:r>
+              <w:rPr>
+                <w:rFonts w:ascii="Arial" w:eastAsia="AngsanaUPC" w:hAnsi="Arial" w:cs="Arial"/>
+                <w:color w:val="000000"/>
+                <w:sz w:val="21"/>
+                <w:szCs w:val="21"/>
                 <w:lang w:val="en-US"/>
               </w:rPr>
               <w:t>Created an utility token for Cuatre Casas</w:t>
@@ -1463,37 +1483,27 @@
               <w:rPr>
                 <w:rFonts w:ascii="Arial" w:eastAsia="AngsanaUPC" w:hAnsi="Arial" w:cs="Arial"/>
                 <w:color w:val="000000"/>
-                <w:sz w:val="22"/>
-                <w:szCs w:val="22"/>
-                <w:lang w:val="en-US"/>
-              </w:rPr>
-            </w:pPr>
-            <w:r>
-              <w:rPr>
-                <w:rFonts w:ascii="Arial" w:eastAsia="AngsanaUPC" w:hAnsi="Arial" w:cs="Arial"/>
-                <w:color w:val="000000"/>
-                <w:sz w:val="22"/>
-                <w:szCs w:val="22"/>
-                <w:lang w:val="en-US"/>
-              </w:rPr>
-              <w:t>(</w:t>
-            </w:r>
-            <w:r>
-              <w:rPr>
-                <w:rFonts w:ascii="Arial" w:eastAsia="AngsanaUPC" w:hAnsi="Arial" w:cs="Arial"/>
-                <w:color w:val="000000"/>
-                <w:sz w:val="22"/>
-                <w:szCs w:val="22"/>
-                <w:lang w:val="en-US"/>
-              </w:rPr>
-              <w:t>React, Express Rest API</w:t>
-            </w:r>
-            <w:r>
-              <w:rPr>
-                <w:rFonts w:ascii="Arial" w:eastAsia="AngsanaUPC" w:hAnsi="Arial" w:cs="Arial"/>
-                <w:color w:val="000000"/>
-                <w:sz w:val="22"/>
-                <w:szCs w:val="22"/>
+                <w:sz w:val="21"/>
+                <w:szCs w:val="21"/>
+                <w:lang w:val="en-US"/>
+              </w:rPr>
+            </w:pPr>
+            <w:r>
+              <w:rPr>
+                <w:rFonts w:ascii="Arial" w:eastAsia="AngsanaUPC" w:hAnsi="Arial" w:cs="Arial"/>
+                <w:color w:val="000000"/>
+                <w:sz w:val="21"/>
+                <w:szCs w:val="21"/>
+                <w:lang w:val="en-US"/>
+              </w:rPr>
+              <w:t>(React, Express Rest API</w:t>
+            </w:r>
+            <w:r>
+              <w:rPr>
+                <w:rFonts w:ascii="Arial" w:eastAsia="AngsanaUPC" w:hAnsi="Arial" w:cs="Arial"/>
+                <w:color w:val="000000"/>
+                <w:sz w:val="21"/>
+                <w:szCs w:val="21"/>
                 <w:lang w:val="en-US"/>
               </w:rPr>
               <w:t>,</w:t>
@@ -1502,21 +1512,11 @@
               <w:rPr>
                 <w:rFonts w:ascii="Arial" w:eastAsia="AngsanaUPC" w:hAnsi="Arial" w:cs="Arial"/>
                 <w:color w:val="000000"/>
-                <w:sz w:val="22"/>
-                <w:szCs w:val="22"/>
-                <w:lang w:val="en-US"/>
-              </w:rPr>
-              <w:t xml:space="preserve"> Ethereum, Solidity, ERC-20</w:t>
-            </w:r>
-            <w:r>
-              <w:rPr>
-                <w:rFonts w:ascii="Arial" w:eastAsia="AngsanaUPC" w:hAnsi="Arial" w:cs="Arial"/>
-                <w:color w:val="000000"/>
-                <w:sz w:val="22"/>
-                <w:szCs w:val="22"/>
-                <w:lang w:val="en-US"/>
-              </w:rPr>
-              <w:t>)</w:t>
+                <w:sz w:val="21"/>
+                <w:szCs w:val="21"/>
+                <w:lang w:val="en-US"/>
+              </w:rPr>
+              <w:t xml:space="preserve"> Ethereum, Solidity, ERC-20)</w:t>
             </w:r>
           </w:p>
           <w:p>
@@ -1529,17 +1529,17 @@
               <w:rPr>
                 <w:rFonts w:ascii="Arial" w:eastAsia="AngsanaUPC" w:hAnsi="Arial" w:cs="Arial"/>
                 <w:color w:val="000000"/>
-                <w:sz w:val="22"/>
-                <w:szCs w:val="22"/>
-                <w:lang w:val="en-US"/>
-              </w:rPr>
-            </w:pPr>
-            <w:r>
-              <w:rPr>
-                <w:rFonts w:ascii="Arial" w:eastAsia="AngsanaUPC" w:hAnsi="Arial" w:cs="Arial"/>
-                <w:color w:val="000000"/>
-                <w:sz w:val="22"/>
-                <w:szCs w:val="22"/>
+                <w:sz w:val="21"/>
+                <w:szCs w:val="21"/>
+                <w:lang w:val="en-US"/>
+              </w:rPr>
+            </w:pPr>
+            <w:r>
+              <w:rPr>
+                <w:rFonts w:ascii="Arial" w:eastAsia="AngsanaUPC" w:hAnsi="Arial" w:cs="Arial"/>
+                <w:color w:val="000000"/>
+                <w:sz w:val="21"/>
+                <w:szCs w:val="21"/>
                 <w:lang w:val="en-US"/>
               </w:rPr>
               <w:t>Created a</w:t>
@@ -1548,8 +1548,8 @@
               <w:rPr>
                 <w:rFonts w:ascii="Arial" w:eastAsia="AngsanaUPC" w:hAnsi="Arial" w:cs="Arial"/>
                 <w:color w:val="000000"/>
-                <w:sz w:val="22"/>
-                <w:szCs w:val="22"/>
+                <w:sz w:val="21"/>
+                <w:szCs w:val="21"/>
                 <w:lang w:val="en-US"/>
               </w:rPr>
               <w:t>n on chain</w:t>
@@ -1558,8 +1558,8 @@
               <w:rPr>
                 <w:rFonts w:ascii="Arial" w:eastAsia="AngsanaUPC" w:hAnsi="Arial" w:cs="Arial"/>
                 <w:color w:val="000000"/>
-                <w:sz w:val="22"/>
-                <w:szCs w:val="22"/>
+                <w:sz w:val="21"/>
+                <w:szCs w:val="21"/>
                 <w:lang w:val="en-US"/>
               </w:rPr>
               <w:t xml:space="preserve"> </w:t>
@@ -1568,8 +1568,8 @@
               <w:rPr>
                 <w:rFonts w:ascii="Arial" w:eastAsia="AngsanaUPC" w:hAnsi="Arial" w:cs="Arial"/>
                 <w:color w:val="000000"/>
-                <w:sz w:val="22"/>
-                <w:szCs w:val="22"/>
+                <w:sz w:val="21"/>
+                <w:szCs w:val="21"/>
                 <w:lang w:val="en-US"/>
               </w:rPr>
               <w:t>document certifier</w:t>
@@ -1582,17 +1582,17 @@
               <w:rPr>
                 <w:rFonts w:ascii="Arial" w:eastAsia="AngsanaUPC" w:hAnsi="Arial" w:cs="Arial"/>
                 <w:color w:val="000000"/>
-                <w:sz w:val="22"/>
-                <w:szCs w:val="22"/>
-                <w:lang w:val="en-US"/>
-              </w:rPr>
-            </w:pPr>
-            <w:r>
-              <w:rPr>
-                <w:rFonts w:ascii="Arial" w:eastAsia="AngsanaUPC" w:hAnsi="Arial" w:cs="Arial"/>
-                <w:color w:val="000000"/>
-                <w:sz w:val="22"/>
-                <w:szCs w:val="22"/>
+                <w:sz w:val="21"/>
+                <w:szCs w:val="21"/>
+                <w:lang w:val="en-US"/>
+              </w:rPr>
+            </w:pPr>
+            <w:r>
+              <w:rPr>
+                <w:rFonts w:ascii="Arial" w:eastAsia="AngsanaUPC" w:hAnsi="Arial" w:cs="Arial"/>
+                <w:color w:val="000000"/>
+                <w:sz w:val="21"/>
+                <w:szCs w:val="21"/>
                 <w:lang w:val="en-US"/>
               </w:rPr>
               <w:t>(</w:t>
@@ -1601,8 +1601,8 @@
               <w:rPr>
                 <w:rFonts w:ascii="Arial" w:eastAsia="AngsanaUPC" w:hAnsi="Arial" w:cs="Arial"/>
                 <w:color w:val="000000"/>
-                <w:sz w:val="22"/>
-                <w:szCs w:val="22"/>
+                <w:sz w:val="21"/>
+                <w:szCs w:val="21"/>
                 <w:lang w:val="en-US"/>
               </w:rPr>
               <w:t>React</w:t>
@@ -1611,8 +1611,8 @@
               <w:rPr>
                 <w:rFonts w:ascii="Arial" w:eastAsia="AngsanaUPC" w:hAnsi="Arial" w:cs="Arial"/>
                 <w:color w:val="000000"/>
-                <w:sz w:val="22"/>
-                <w:szCs w:val="22"/>
+                <w:sz w:val="21"/>
+                <w:szCs w:val="21"/>
                 <w:lang w:val="en-US"/>
               </w:rPr>
               <w:t>, Redux,</w:t>
@@ -1621,8 +1621,8 @@
               <w:rPr>
                 <w:rFonts w:ascii="Arial" w:eastAsia="AngsanaUPC" w:hAnsi="Arial" w:cs="Arial"/>
                 <w:color w:val="000000"/>
-                <w:sz w:val="22"/>
-                <w:szCs w:val="22"/>
+                <w:sz w:val="21"/>
+                <w:szCs w:val="21"/>
                 <w:lang w:val="en-US"/>
               </w:rPr>
               <w:t xml:space="preserve"> Redux-Saga,</w:t>
@@ -1631,8 +1631,8 @@
               <w:rPr>
                 <w:rFonts w:ascii="Arial" w:eastAsia="AngsanaUPC" w:hAnsi="Arial" w:cs="Arial"/>
                 <w:color w:val="000000"/>
-                <w:sz w:val="22"/>
-                <w:szCs w:val="22"/>
+                <w:sz w:val="21"/>
+                <w:szCs w:val="21"/>
                 <w:lang w:val="en-US"/>
               </w:rPr>
               <w:t xml:space="preserve"> </w:t>
@@ -1641,8 +1641,8 @@
               <w:rPr>
                 <w:rFonts w:ascii="Arial" w:eastAsia="AngsanaUPC" w:hAnsi="Arial" w:cs="Arial"/>
                 <w:color w:val="000000"/>
-                <w:sz w:val="22"/>
-                <w:szCs w:val="22"/>
+                <w:sz w:val="21"/>
+                <w:szCs w:val="21"/>
                 <w:lang w:val="en-US"/>
               </w:rPr>
               <w:t>AWS S3, GraphQL, Prisma, Stampery API, Docker, AWS ECS)</w:t>
@@ -1651,8 +1651,8 @@
               <w:rPr>
                 <w:rFonts w:ascii="Arial" w:eastAsia="AngsanaUPC" w:hAnsi="Arial" w:cs="Arial"/>
                 <w:color w:val="000000"/>
-                <w:sz w:val="22"/>
-                <w:szCs w:val="22"/>
+                <w:sz w:val="21"/>
+                <w:szCs w:val="21"/>
                 <w:lang w:val="en-US"/>
               </w:rPr>
               <w:t xml:space="preserve"> </w:t>
@@ -1668,17 +1668,17 @@
               <w:rPr>
                 <w:rFonts w:ascii="Arial" w:eastAsia="AngsanaUPC" w:hAnsi="Arial" w:cs="Arial"/>
                 <w:color w:val="000000"/>
-                <w:sz w:val="22"/>
-                <w:szCs w:val="22"/>
-                <w:lang w:val="en-US"/>
-              </w:rPr>
-            </w:pPr>
-            <w:r>
-              <w:rPr>
-                <w:rFonts w:ascii="Arial" w:eastAsia="AngsanaUPC" w:hAnsi="Arial" w:cs="Arial"/>
-                <w:color w:val="000000"/>
-                <w:sz w:val="22"/>
-                <w:szCs w:val="22"/>
+                <w:sz w:val="21"/>
+                <w:szCs w:val="21"/>
+                <w:lang w:val="en-US"/>
+              </w:rPr>
+            </w:pPr>
+            <w:r>
+              <w:rPr>
+                <w:rFonts w:ascii="Arial" w:eastAsia="AngsanaUPC" w:hAnsi="Arial" w:cs="Arial"/>
+                <w:color w:val="000000"/>
+                <w:sz w:val="21"/>
+                <w:szCs w:val="21"/>
                 <w:lang w:val="en-US"/>
               </w:rPr>
               <w:t>Decentralized votings in companys</w:t>
@@ -1691,17 +1691,17 @@
               <w:rPr>
                 <w:rFonts w:ascii="Arial" w:eastAsia="AngsanaUPC" w:hAnsi="Arial" w:cs="Arial"/>
                 <w:color w:val="000000"/>
-                <w:sz w:val="22"/>
-                <w:szCs w:val="22"/>
-                <w:lang w:val="en-US"/>
-              </w:rPr>
-            </w:pPr>
-            <w:r>
-              <w:rPr>
-                <w:rFonts w:ascii="Arial" w:eastAsia="AngsanaUPC" w:hAnsi="Arial" w:cs="Arial"/>
-                <w:color w:val="000000"/>
-                <w:sz w:val="22"/>
-                <w:szCs w:val="22"/>
+                <w:sz w:val="21"/>
+                <w:szCs w:val="21"/>
+                <w:lang w:val="en-US"/>
+              </w:rPr>
+            </w:pPr>
+            <w:r>
+              <w:rPr>
+                <w:rFonts w:ascii="Arial" w:eastAsia="AngsanaUPC" w:hAnsi="Arial" w:cs="Arial"/>
+                <w:color w:val="000000"/>
+                <w:sz w:val="21"/>
+                <w:szCs w:val="21"/>
                 <w:lang w:val="en-US"/>
               </w:rPr>
               <w:t>(React, Redux, Ant Design, Solidity, AWS S3, AWS amplify)</w:t>
@@ -1896,17 +1896,17 @@
               <w:rPr>
                 <w:rFonts w:ascii="Arial" w:eastAsia="AngsanaUPC" w:hAnsi="Arial" w:cs="Arial"/>
                 <w:color w:val="000000"/>
-                <w:sz w:val="22"/>
-                <w:szCs w:val="22"/>
-                <w:lang w:val="en-US"/>
-              </w:rPr>
-            </w:pPr>
-            <w:r>
-              <w:rPr>
-                <w:rFonts w:ascii="Arial" w:eastAsia="AngsanaUPC" w:hAnsi="Arial" w:cs="Arial"/>
-                <w:color w:val="000000"/>
-                <w:sz w:val="22"/>
-                <w:szCs w:val="22"/>
+                <w:sz w:val="21"/>
+                <w:szCs w:val="21"/>
+                <w:lang w:val="en-US"/>
+              </w:rPr>
+            </w:pPr>
+            <w:r>
+              <w:rPr>
+                <w:rFonts w:ascii="Arial" w:eastAsia="AngsanaUPC" w:hAnsi="Arial" w:cs="Arial"/>
+                <w:color w:val="000000"/>
+                <w:sz w:val="21"/>
+                <w:szCs w:val="21"/>
                 <w:lang w:val="en-US"/>
               </w:rPr>
               <w:t xml:space="preserve">Created </w:t>
@@ -1915,8 +1915,8 @@
               <w:rPr>
                 <w:rFonts w:ascii="Arial" w:eastAsia="AngsanaUPC" w:hAnsi="Arial" w:cs="Arial"/>
                 <w:color w:val="000000"/>
-                <w:sz w:val="22"/>
-                <w:szCs w:val="22"/>
+                <w:sz w:val="21"/>
+                <w:szCs w:val="21"/>
                 <w:lang w:val="en-US"/>
               </w:rPr>
               <w:t>a Fintech Chatbot</w:t>
@@ -1925,8 +1925,8 @@
               <w:rPr>
                 <w:rFonts w:ascii="Arial" w:eastAsia="AngsanaUPC" w:hAnsi="Arial" w:cs="Arial"/>
                 <w:color w:val="000000"/>
-                <w:sz w:val="22"/>
-                <w:szCs w:val="22"/>
+                <w:sz w:val="21"/>
+                <w:szCs w:val="21"/>
                 <w:lang w:val="en-US"/>
               </w:rPr>
               <w:t xml:space="preserve"> for Messenger</w:t>
@@ -1939,17 +1939,17 @@
               <w:rPr>
                 <w:rFonts w:ascii="Arial" w:eastAsia="AngsanaUPC" w:hAnsi="Arial" w:cs="Arial"/>
                 <w:color w:val="000000"/>
-                <w:sz w:val="22"/>
-                <w:szCs w:val="22"/>
-                <w:lang w:val="en-US"/>
-              </w:rPr>
-            </w:pPr>
-            <w:r>
-              <w:rPr>
-                <w:rFonts w:ascii="Arial" w:eastAsia="AngsanaUPC" w:hAnsi="Arial" w:cs="Arial"/>
-                <w:color w:val="000000"/>
-                <w:sz w:val="22"/>
-                <w:szCs w:val="22"/>
+                <w:sz w:val="21"/>
+                <w:szCs w:val="21"/>
+                <w:lang w:val="en-US"/>
+              </w:rPr>
+            </w:pPr>
+            <w:r>
+              <w:rPr>
+                <w:rFonts w:ascii="Arial" w:eastAsia="AngsanaUPC" w:hAnsi="Arial" w:cs="Arial"/>
+                <w:color w:val="000000"/>
+                <w:sz w:val="21"/>
+                <w:szCs w:val="21"/>
                 <w:lang w:val="en-US"/>
               </w:rPr>
               <w:t xml:space="preserve">(Serverless, AWS Lambda, </w:t>
@@ -1958,8 +1958,8 @@
               <w:rPr>
                 <w:rFonts w:ascii="Arial" w:eastAsia="AngsanaUPC" w:hAnsi="Arial" w:cs="Arial"/>
                 <w:color w:val="000000"/>
-                <w:sz w:val="22"/>
-                <w:szCs w:val="22"/>
+                <w:sz w:val="21"/>
+                <w:szCs w:val="21"/>
                 <w:lang w:val="en-US"/>
               </w:rPr>
               <w:t>Facebook</w:t>
@@ -1968,8 +1968,8 @@
               <w:rPr>
                 <w:rFonts w:ascii="Arial" w:eastAsia="AngsanaUPC" w:hAnsi="Arial" w:cs="Arial"/>
                 <w:color w:val="000000"/>
-                <w:sz w:val="22"/>
-                <w:szCs w:val="22"/>
+                <w:sz w:val="21"/>
+                <w:szCs w:val="21"/>
                 <w:lang w:val="en-US"/>
               </w:rPr>
               <w:t xml:space="preserve"> API</w:t>
@@ -1978,8 +1978,8 @@
               <w:rPr>
                 <w:rFonts w:ascii="Arial" w:eastAsia="AngsanaUPC" w:hAnsi="Arial" w:cs="Arial"/>
                 <w:color w:val="000000"/>
-                <w:sz w:val="22"/>
-                <w:szCs w:val="22"/>
+                <w:sz w:val="21"/>
+                <w:szCs w:val="21"/>
                 <w:lang w:val="en-US"/>
               </w:rPr>
               <w:t xml:space="preserve">, Dialogflow </w:t>
@@ -1988,8 +1988,8 @@
               <w:rPr>
                 <w:rFonts w:ascii="Arial" w:eastAsia="AngsanaUPC" w:hAnsi="Arial" w:cs="Arial"/>
                 <w:color w:val="000000"/>
-                <w:sz w:val="22"/>
-                <w:szCs w:val="22"/>
+                <w:sz w:val="21"/>
+                <w:szCs w:val="21"/>
                 <w:lang w:val="en-US"/>
               </w:rPr>
               <w:t>API</w:t>
@@ -1998,8 +1998,8 @@
               <w:rPr>
                 <w:rFonts w:ascii="Arial" w:eastAsia="AngsanaUPC" w:hAnsi="Arial" w:cs="Arial"/>
                 <w:color w:val="000000"/>
-                <w:sz w:val="22"/>
-                <w:szCs w:val="22"/>
+                <w:sz w:val="21"/>
+                <w:szCs w:val="21"/>
                 <w:lang w:val="en-US"/>
               </w:rPr>
               <w:t xml:space="preserve"> Saltedge API</w:t>
@@ -2008,8 +2008,8 @@
               <w:rPr>
                 <w:rFonts w:ascii="Arial" w:eastAsia="AngsanaUPC" w:hAnsi="Arial" w:cs="Arial"/>
                 <w:color w:val="000000"/>
-                <w:sz w:val="22"/>
-                <w:szCs w:val="22"/>
+                <w:sz w:val="21"/>
+                <w:szCs w:val="21"/>
                 <w:lang w:val="en-US"/>
               </w:rPr>
               <w:t>, MongoDB</w:t>
@@ -2018,8 +2018,8 @@
               <w:rPr>
                 <w:rFonts w:ascii="Arial" w:eastAsia="AngsanaUPC" w:hAnsi="Arial" w:cs="Arial"/>
                 <w:color w:val="000000"/>
-                <w:sz w:val="22"/>
-                <w:szCs w:val="22"/>
+                <w:sz w:val="21"/>
+                <w:szCs w:val="21"/>
                 <w:lang w:val="en-US"/>
               </w:rPr>
               <w:t>)</w:t>
@@ -2035,17 +2035,17 @@
               <w:rPr>
                 <w:rFonts w:ascii="Arial" w:eastAsia="AngsanaUPC" w:hAnsi="Arial" w:cs="Arial"/>
                 <w:color w:val="000000"/>
-                <w:sz w:val="22"/>
-                <w:szCs w:val="22"/>
-                <w:lang w:val="en-US"/>
-              </w:rPr>
-            </w:pPr>
-            <w:r>
-              <w:rPr>
-                <w:rFonts w:ascii="Arial" w:eastAsia="AngsanaUPC" w:hAnsi="Arial" w:cs="Arial"/>
-                <w:color w:val="000000"/>
-                <w:sz w:val="22"/>
-                <w:szCs w:val="22"/>
+                <w:sz w:val="21"/>
+                <w:szCs w:val="21"/>
+                <w:lang w:val="en-US"/>
+              </w:rPr>
+            </w:pPr>
+            <w:r>
+              <w:rPr>
+                <w:rFonts w:ascii="Arial" w:eastAsia="AngsanaUPC" w:hAnsi="Arial" w:cs="Arial"/>
+                <w:color w:val="000000"/>
+                <w:sz w:val="21"/>
+                <w:szCs w:val="21"/>
                 <w:lang w:val="en-US"/>
               </w:rPr>
               <w:t xml:space="preserve">Created </w:t>
@@ -2054,8 +2054,8 @@
               <w:rPr>
                 <w:rFonts w:ascii="Arial" w:eastAsia="AngsanaUPC" w:hAnsi="Arial" w:cs="Arial"/>
                 <w:color w:val="000000"/>
-                <w:sz w:val="22"/>
-                <w:szCs w:val="22"/>
+                <w:sz w:val="21"/>
+                <w:szCs w:val="21"/>
                 <w:lang w:val="en-US"/>
               </w:rPr>
               <w:t>PWA for the Chatbot</w:t>
@@ -2068,17 +2068,17 @@
               <w:rPr>
                 <w:rFonts w:ascii="Arial" w:eastAsia="AngsanaUPC" w:hAnsi="Arial" w:cs="Arial"/>
                 <w:color w:val="000000"/>
-                <w:sz w:val="22"/>
-                <w:szCs w:val="22"/>
-                <w:lang w:val="en-US"/>
-              </w:rPr>
-            </w:pPr>
-            <w:r>
-              <w:rPr>
-                <w:rFonts w:ascii="Arial" w:eastAsia="AngsanaUPC" w:hAnsi="Arial" w:cs="Arial"/>
-                <w:color w:val="000000"/>
-                <w:sz w:val="22"/>
-                <w:szCs w:val="22"/>
+                <w:sz w:val="21"/>
+                <w:szCs w:val="21"/>
+                <w:lang w:val="en-US"/>
+              </w:rPr>
+            </w:pPr>
+            <w:r>
+              <w:rPr>
+                <w:rFonts w:ascii="Arial" w:eastAsia="AngsanaUPC" w:hAnsi="Arial" w:cs="Arial"/>
+                <w:color w:val="000000"/>
+                <w:sz w:val="21"/>
+                <w:szCs w:val="21"/>
                 <w:lang w:val="en-US"/>
               </w:rPr>
               <w:t xml:space="preserve">(React, Redux, Redux-Saga, AWS amplify) </w:t>
@@ -2094,17 +2094,17 @@
               <w:rPr>
                 <w:rFonts w:ascii="Arial" w:eastAsia="AngsanaUPC" w:hAnsi="Arial" w:cs="Arial"/>
                 <w:color w:val="000000"/>
-                <w:sz w:val="22"/>
-                <w:szCs w:val="22"/>
-                <w:lang w:val="en-US"/>
-              </w:rPr>
-            </w:pPr>
-            <w:r>
-              <w:rPr>
-                <w:rFonts w:ascii="Arial" w:eastAsia="AngsanaUPC" w:hAnsi="Arial" w:cs="Arial"/>
-                <w:color w:val="000000"/>
-                <w:sz w:val="22"/>
-                <w:szCs w:val="22"/>
+                <w:sz w:val="21"/>
+                <w:szCs w:val="21"/>
+                <w:lang w:val="en-US"/>
+              </w:rPr>
+            </w:pPr>
+            <w:r>
+              <w:rPr>
+                <w:rFonts w:ascii="Arial" w:eastAsia="AngsanaUPC" w:hAnsi="Arial" w:cs="Arial"/>
+                <w:color w:val="000000"/>
+                <w:sz w:val="21"/>
+                <w:szCs w:val="21"/>
                 <w:lang w:val="en-US"/>
               </w:rPr>
               <w:t>Implemented the Chatbot in Liferay</w:t>
@@ -2117,17 +2117,17 @@
               <w:rPr>
                 <w:rFonts w:ascii="Arial" w:eastAsia="AngsanaUPC" w:hAnsi="Arial" w:cs="Arial"/>
                 <w:color w:val="000000"/>
-                <w:sz w:val="22"/>
-                <w:szCs w:val="22"/>
-                <w:lang w:val="en-US"/>
-              </w:rPr>
-            </w:pPr>
-            <w:r>
-              <w:rPr>
-                <w:rFonts w:ascii="Arial" w:eastAsia="AngsanaUPC" w:hAnsi="Arial" w:cs="Arial"/>
-                <w:color w:val="000000"/>
-                <w:sz w:val="22"/>
-                <w:szCs w:val="22"/>
+                <w:sz w:val="21"/>
+                <w:szCs w:val="21"/>
+                <w:lang w:val="en-US"/>
+              </w:rPr>
+            </w:pPr>
+            <w:r>
+              <w:rPr>
+                <w:rFonts w:ascii="Arial" w:eastAsia="AngsanaUPC" w:hAnsi="Arial" w:cs="Arial"/>
+                <w:color w:val="000000"/>
+                <w:sz w:val="21"/>
+                <w:szCs w:val="21"/>
                 <w:lang w:val="en-US"/>
               </w:rPr>
               <w:t>(</w:t>
@@ -2136,8 +2136,8 @@
               <w:rPr>
                 <w:rFonts w:ascii="Arial" w:eastAsia="AngsanaUPC" w:hAnsi="Arial" w:cs="Arial"/>
                 <w:color w:val="000000"/>
-                <w:sz w:val="22"/>
-                <w:szCs w:val="22"/>
+                <w:sz w:val="21"/>
+                <w:szCs w:val="21"/>
                 <w:lang w:val="en-US"/>
               </w:rPr>
               <w:t>Java, Tomcat, Liferay</w:t>
@@ -2146,8 +2146,8 @@
               <w:rPr>
                 <w:rFonts w:ascii="Arial" w:eastAsia="AngsanaUPC" w:hAnsi="Arial" w:cs="Arial"/>
                 <w:color w:val="000000"/>
-                <w:sz w:val="22"/>
-                <w:szCs w:val="22"/>
+                <w:sz w:val="21"/>
+                <w:szCs w:val="21"/>
                 <w:lang w:val="en-US"/>
               </w:rPr>
               <w:t xml:space="preserve">) </w:t>
@@ -2290,17 +2290,17 @@
               <w:rPr>
                 <w:rFonts w:ascii="Arial" w:eastAsia="AngsanaUPC" w:hAnsi="Arial" w:cs="Arial"/>
                 <w:color w:val="000000"/>
-                <w:sz w:val="22"/>
-                <w:szCs w:val="22"/>
-                <w:lang w:val="en-US"/>
-              </w:rPr>
-            </w:pPr>
-            <w:r>
-              <w:rPr>
-                <w:rFonts w:ascii="Arial" w:eastAsia="AngsanaUPC" w:hAnsi="Arial" w:cs="Arial"/>
-                <w:color w:val="000000"/>
-                <w:sz w:val="22"/>
-                <w:szCs w:val="22"/>
+                <w:sz w:val="21"/>
+                <w:szCs w:val="21"/>
+                <w:lang w:val="en-US"/>
+              </w:rPr>
+            </w:pPr>
+            <w:r>
+              <w:rPr>
+                <w:rFonts w:ascii="Arial" w:eastAsia="AngsanaUPC" w:hAnsi="Arial" w:cs="Arial"/>
+                <w:color w:val="000000"/>
+                <w:sz w:val="21"/>
+                <w:szCs w:val="21"/>
                 <w:lang w:val="en-US"/>
               </w:rPr>
               <w:t>Created an Ecommerce App</w:t>
@@ -2313,17 +2313,17 @@
               <w:rPr>
                 <w:rFonts w:ascii="Arial" w:eastAsia="AngsanaUPC" w:hAnsi="Arial" w:cs="Arial"/>
                 <w:color w:val="000000"/>
-                <w:sz w:val="22"/>
-                <w:szCs w:val="22"/>
-                <w:lang w:val="en-US"/>
-              </w:rPr>
-            </w:pPr>
-            <w:r>
-              <w:rPr>
-                <w:rFonts w:ascii="Arial" w:eastAsia="AngsanaUPC" w:hAnsi="Arial" w:cs="Arial"/>
-                <w:color w:val="000000"/>
-                <w:sz w:val="22"/>
-                <w:szCs w:val="22"/>
+                <w:sz w:val="21"/>
+                <w:szCs w:val="21"/>
+                <w:lang w:val="en-US"/>
+              </w:rPr>
+            </w:pPr>
+            <w:r>
+              <w:rPr>
+                <w:rFonts w:ascii="Arial" w:eastAsia="AngsanaUPC" w:hAnsi="Arial" w:cs="Arial"/>
+                <w:color w:val="000000"/>
+                <w:sz w:val="21"/>
+                <w:szCs w:val="21"/>
                 <w:lang w:val="en-US"/>
               </w:rPr>
               <w:t>(React Native, Redux</w:t>
@@ -2332,8 +2332,8 @@
               <w:rPr>
                 <w:rFonts w:ascii="Arial" w:eastAsia="AngsanaUPC" w:hAnsi="Arial" w:cs="Arial"/>
                 <w:color w:val="000000"/>
-                <w:sz w:val="22"/>
-                <w:szCs w:val="22"/>
+                <w:sz w:val="21"/>
+                <w:szCs w:val="21"/>
                 <w:lang w:val="en-US"/>
               </w:rPr>
               <w:t>, AWS RDS)</w:t>
@@ -2416,17 +2416,17 @@
               <w:rPr>
                 <w:rFonts w:ascii="Arial" w:eastAsia="AngsanaUPC" w:hAnsi="Arial" w:cs="Arial"/>
                 <w:color w:val="000000"/>
-                <w:sz w:val="22"/>
-                <w:szCs w:val="22"/>
-                <w:lang w:val="en-US"/>
-              </w:rPr>
-            </w:pPr>
-            <w:r>
-              <w:rPr>
-                <w:rFonts w:ascii="Arial" w:eastAsia="AngsanaUPC" w:hAnsi="Arial" w:cs="Arial"/>
-                <w:color w:val="000000"/>
-                <w:sz w:val="22"/>
-                <w:szCs w:val="22"/>
+                <w:sz w:val="21"/>
+                <w:szCs w:val="21"/>
+                <w:lang w:val="en-US"/>
+              </w:rPr>
+            </w:pPr>
+            <w:r>
+              <w:rPr>
+                <w:rFonts w:ascii="Arial" w:eastAsia="AngsanaUPC" w:hAnsi="Arial" w:cs="Arial"/>
+                <w:color w:val="000000"/>
+                <w:sz w:val="21"/>
+                <w:szCs w:val="21"/>
                 <w:lang w:val="en-US"/>
               </w:rPr>
               <w:t>Created an Event App</w:t>
@@ -2439,17 +2439,17 @@
               <w:rPr>
                 <w:rFonts w:ascii="Arial" w:eastAsia="AngsanaUPC" w:hAnsi="Arial" w:cs="Arial"/>
                 <w:color w:val="000000"/>
-                <w:sz w:val="22"/>
-                <w:szCs w:val="22"/>
-                <w:lang w:val="en-US"/>
-              </w:rPr>
-            </w:pPr>
-            <w:r>
-              <w:rPr>
-                <w:rFonts w:ascii="Arial" w:eastAsia="AngsanaUPC" w:hAnsi="Arial" w:cs="Arial"/>
-                <w:color w:val="000000"/>
-                <w:sz w:val="22"/>
-                <w:szCs w:val="22"/>
+                <w:sz w:val="21"/>
+                <w:szCs w:val="21"/>
+                <w:lang w:val="en-US"/>
+              </w:rPr>
+            </w:pPr>
+            <w:r>
+              <w:rPr>
+                <w:rFonts w:ascii="Arial" w:eastAsia="AngsanaUPC" w:hAnsi="Arial" w:cs="Arial"/>
+                <w:color w:val="000000"/>
+                <w:sz w:val="21"/>
+                <w:szCs w:val="21"/>
                 <w:lang w:val="en-US"/>
               </w:rPr>
               <w:t xml:space="preserve">(MongoDB, Express, </w:t>
@@ -2458,8 +2458,8 @@
               <w:rPr>
                 <w:rFonts w:ascii="Arial" w:eastAsia="AngsanaUPC" w:hAnsi="Arial" w:cs="Arial"/>
                 <w:color w:val="000000"/>
-                <w:sz w:val="22"/>
-                <w:szCs w:val="22"/>
+                <w:sz w:val="21"/>
+                <w:szCs w:val="21"/>
                 <w:lang w:val="en-US"/>
               </w:rPr>
               <w:t>Angular</w:t>
@@ -2468,8 +2468,8 @@
               <w:rPr>
                 <w:rFonts w:ascii="Arial" w:eastAsia="AngsanaUPC" w:hAnsi="Arial" w:cs="Arial"/>
                 <w:color w:val="000000"/>
-                <w:sz w:val="22"/>
-                <w:szCs w:val="22"/>
+                <w:sz w:val="21"/>
+                <w:szCs w:val="21"/>
                 <w:lang w:val="en-US"/>
               </w:rPr>
               <w:t>, Node, Cordova)</w:t>
@@ -2865,7 +2865,9 @@
     </w:p>
     <w:sectPr>
       <w:headerReference w:type="even" r:id="rId9"/>
-      <w:headerReference w:type="first" r:id="rId10"/>
+      <w:headerReference w:type="default" r:id="rId10"/>
+      <w:footerReference w:type="default" r:id="rId11"/>
+      <w:headerReference w:type="first" r:id="rId12"/>
       <w:pgSz w:w="11906" w:h="16838"/>
       <w:pgMar w:top="567" w:right="680" w:bottom="816" w:left="680" w:header="720" w:footer="720" w:gutter="0"/>
       <w:pgBorders>
@@ -2900,6 +2902,16 @@
 </w:endnotes>
 </file>
 
+<file path=word/footer1.xml><?xml version="1.0" encoding="utf-8"?>
+<w:ftr xmlns:wpc="http://schemas.microsoft.com/office/word/2010/wordprocessingCanvas" xmlns:cx="http://schemas.microsoft.com/office/drawing/2014/chartex" xmlns:cx1="http://schemas.microsoft.com/office/drawing/2015/9/8/chartex" xmlns:cx2="http://schemas.microsoft.com/office/drawing/2015/10/21/chartex" xmlns:cx3="http://schemas.microsoft.com/office/drawing/2016/5/9/chartex" xmlns:cx4="http://schemas.microsoft.com/office/drawing/2016/5/10/chartex" xmlns:cx5="http://schemas.microsoft.com/office/drawing/2016/5/11/chartex" xmlns:cx6="http://schemas.microsoft.com/office/drawing/2016/5/12/chartex" xmlns:cx7="http://schemas.microsoft.com/office/drawing/2016/5/13/chartex" xmlns:cx8="http://schemas.microsoft.com/office/drawing/2016/5/14/chartex" xmlns:mc="http://schemas.openxmlformats.org/markup-compatibility/2006" xmlns:aink="http://schemas.microsoft.com/office/drawing/2016/ink" xmlns:am3d="http://schemas.microsoft.com/office/drawing/2017/model3d" xmlns:o="urn:schemas-microsoft-com:office:office" xmlns:r="http://schemas.openxmlformats.org/officeDocument/2006/relationships" xmlns:m="http://schemas.openxmlformats.org/officeDocument/2006/math" xmlns:v="urn:schemas-microsoft-com:vml" xmlns:wp14="http://schemas.microsoft.com/office/word/2010/wordprocessingDrawing" xmlns:wp="http://schemas.openxmlformats.org/drawingml/2006/wordprocessingDrawing" xmlns:w10="urn:schemas-microsoft-com:office:word" xmlns:w="http://schemas.openxmlformats.org/wordprocessingml/2006/main" xmlns:w14="http://schemas.microsoft.com/office/word/2010/wordml" xmlns:w15="http://schemas.microsoft.com/office/word/2012/wordml" xmlns:w16cid="http://schemas.microsoft.com/office/word/2016/wordml/cid" xmlns:w16se="http://schemas.microsoft.com/office/word/2015/wordml/symex" xmlns:wpg="http://schemas.microsoft.com/office/word/2010/wordprocessingGroup" xmlns:wpi="http://schemas.microsoft.com/office/word/2010/wordprocessingInk" xmlns:wne="http://schemas.microsoft.com/office/word/2006/wordml" xmlns:wps="http://schemas.microsoft.com/office/word/2010/wordprocessingShape" mc:Ignorable="w14 w15 w16se w16cid wp14">
+  <w:p>
+    <w:pPr>
+      <w:pStyle w:val="Footer"/>
+    </w:pPr>
+  </w:p>
+</w:ftr>
+</file>
+
 <file path=word/footnotes.xml><?xml version="1.0" encoding="utf-8"?>
 <w:footnotes xmlns:wpc="http://schemas.microsoft.com/office/word/2010/wordprocessingCanvas" xmlns:cx="http://schemas.microsoft.com/office/drawing/2014/chartex" xmlns:cx1="http://schemas.microsoft.com/office/drawing/2015/9/8/chartex" xmlns:cx2="http://schemas.microsoft.com/office/drawing/2015/10/21/chartex" xmlns:cx3="http://schemas.microsoft.com/office/drawing/2016/5/9/chartex" xmlns:cx4="http://schemas.microsoft.com/office/drawing/2016/5/10/chartex" xmlns:cx5="http://schemas.microsoft.com/office/drawing/2016/5/11/chartex" xmlns:cx6="http://schemas.microsoft.com/office/drawing/2016/5/12/chartex" xmlns:cx7="http://schemas.microsoft.com/office/drawing/2016/5/13/chartex" xmlns:cx8="http://schemas.microsoft.com/office/drawing/2016/5/14/chartex" xmlns:mc="http://schemas.openxmlformats.org/markup-compatibility/2006" xmlns:aink="http://schemas.microsoft.com/office/drawing/2016/ink" xmlns:am3d="http://schemas.microsoft.com/office/drawing/2017/model3d" xmlns:o="urn:schemas-microsoft-com:office:office" xmlns:r="http://schemas.openxmlformats.org/officeDocument/2006/relationships" xmlns:m="http://schemas.openxmlformats.org/officeDocument/2006/math" xmlns:v="urn:schemas-microsoft-com:vml" xmlns:wp14="http://schemas.microsoft.com/office/word/2010/wordprocessingDrawing" xmlns:wp="http://schemas.openxmlformats.org/drawingml/2006/wordprocessingDrawing" xmlns:w10="urn:schemas-microsoft-com:office:word" xmlns:w="http://schemas.openxmlformats.org/wordprocessingml/2006/main" xmlns:w14="http://schemas.microsoft.com/office/word/2010/wordml" xmlns:w15="http://schemas.microsoft.com/office/word/2012/wordml" xmlns:w16cid="http://schemas.microsoft.com/office/word/2016/wordml/cid" xmlns:w16se="http://schemas.microsoft.com/office/word/2015/wordml/symex" xmlns:wpg="http://schemas.microsoft.com/office/word/2010/wordprocessingGroup" xmlns:wpi="http://schemas.microsoft.com/office/word/2010/wordprocessingInk" xmlns:wne="http://schemas.microsoft.com/office/word/2006/wordml" xmlns:wps="http://schemas.microsoft.com/office/word/2010/wordprocessingShape" mc:Ignorable="w14 w15 w16se w16cid wp14">
   <w:footnote w:type="separator" w:id="-1">
@@ -2930,6 +2942,16 @@
 </file>
 
 <file path=word/header2.xml><?xml version="1.0" encoding="utf-8"?>
+<w:hdr xmlns:wpc="http://schemas.microsoft.com/office/word/2010/wordprocessingCanvas" xmlns:cx="http://schemas.microsoft.com/office/drawing/2014/chartex" xmlns:cx1="http://schemas.microsoft.com/office/drawing/2015/9/8/chartex" xmlns:cx2="http://schemas.microsoft.com/office/drawing/2015/10/21/chartex" xmlns:cx3="http://schemas.microsoft.com/office/drawing/2016/5/9/chartex" xmlns:cx4="http://schemas.microsoft.com/office/drawing/2016/5/10/chartex" xmlns:cx5="http://schemas.microsoft.com/office/drawing/2016/5/11/chartex" xmlns:cx6="http://schemas.microsoft.com/office/drawing/2016/5/12/chartex" xmlns:cx7="http://schemas.microsoft.com/office/drawing/2016/5/13/chartex" xmlns:cx8="http://schemas.microsoft.com/office/drawing/2016/5/14/chartex" xmlns:mc="http://schemas.openxmlformats.org/markup-compatibility/2006" xmlns:aink="http://schemas.microsoft.com/office/drawing/2016/ink" xmlns:am3d="http://schemas.microsoft.com/office/drawing/2017/model3d" xmlns:o="urn:schemas-microsoft-com:office:office" xmlns:r="http://schemas.openxmlformats.org/officeDocument/2006/relationships" xmlns:m="http://schemas.openxmlformats.org/officeDocument/2006/math" xmlns:v="urn:schemas-microsoft-com:vml" xmlns:wp14="http://schemas.microsoft.com/office/word/2010/wordprocessingDrawing" xmlns:wp="http://schemas.openxmlformats.org/drawingml/2006/wordprocessingDrawing" xmlns:w10="urn:schemas-microsoft-com:office:word" xmlns:w="http://schemas.openxmlformats.org/wordprocessingml/2006/main" xmlns:w14="http://schemas.microsoft.com/office/word/2010/wordml" xmlns:w15="http://schemas.microsoft.com/office/word/2012/wordml" xmlns:w16cid="http://schemas.microsoft.com/office/word/2016/wordml/cid" xmlns:w16se="http://schemas.microsoft.com/office/word/2015/wordml/symex" xmlns:wpg="http://schemas.microsoft.com/office/word/2010/wordprocessingGroup" xmlns:wpi="http://schemas.microsoft.com/office/word/2010/wordprocessingInk" xmlns:wne="http://schemas.microsoft.com/office/word/2006/wordml" xmlns:wps="http://schemas.microsoft.com/office/word/2010/wordprocessingShape" mc:Ignorable="w14 w15 w16se w16cid wp14">
+  <w:p>
+    <w:pPr>
+      <w:pStyle w:val="Header"/>
+    </w:pPr>
+  </w:p>
+</w:hdr>
+</file>
+
+<file path=word/header3.xml><?xml version="1.0" encoding="utf-8"?>
 <w:hdr xmlns:wpc="http://schemas.microsoft.com/office/word/2010/wordprocessingCanvas" xmlns:cx="http://schemas.microsoft.com/office/drawing/2014/chartex" xmlns:cx1="http://schemas.microsoft.com/office/drawing/2015/9/8/chartex" xmlns:cx2="http://schemas.microsoft.com/office/drawing/2015/10/21/chartex" xmlns:cx3="http://schemas.microsoft.com/office/drawing/2016/5/9/chartex" xmlns:cx4="http://schemas.microsoft.com/office/drawing/2016/5/10/chartex" xmlns:cx5="http://schemas.microsoft.com/office/drawing/2016/5/11/chartex" xmlns:cx6="http://schemas.microsoft.com/office/drawing/2016/5/12/chartex" xmlns:cx7="http://schemas.microsoft.com/office/drawing/2016/5/13/chartex" xmlns:cx8="http://schemas.microsoft.com/office/drawing/2016/5/14/chartex" xmlns:mc="http://schemas.openxmlformats.org/markup-compatibility/2006" xmlns:aink="http://schemas.microsoft.com/office/drawing/2016/ink" xmlns:am3d="http://schemas.microsoft.com/office/drawing/2017/model3d" xmlns:o="urn:schemas-microsoft-com:office:office" xmlns:r="http://schemas.openxmlformats.org/officeDocument/2006/relationships" xmlns:m="http://schemas.openxmlformats.org/officeDocument/2006/math" xmlns:v="urn:schemas-microsoft-com:vml" xmlns:wp14="http://schemas.microsoft.com/office/word/2010/wordprocessingDrawing" xmlns:wp="http://schemas.openxmlformats.org/drawingml/2006/wordprocessingDrawing" xmlns:w10="urn:schemas-microsoft-com:office:word" xmlns:w="http://schemas.openxmlformats.org/wordprocessingml/2006/main" xmlns:w14="http://schemas.microsoft.com/office/word/2010/wordml" xmlns:w15="http://schemas.microsoft.com/office/word/2012/wordml" xmlns:w16cid="http://schemas.microsoft.com/office/word/2016/wordml/cid" xmlns:w16se="http://schemas.microsoft.com/office/word/2015/wordml/symex" xmlns:wpg="http://schemas.microsoft.com/office/word/2010/wordprocessingGroup" xmlns:wpi="http://schemas.microsoft.com/office/word/2010/wordprocessingInk" xmlns:wne="http://schemas.microsoft.com/office/word/2006/wordml" xmlns:wps="http://schemas.microsoft.com/office/word/2010/wordprocessingShape" mc:Ignorable="w14 w15 w16se w16cid wp14">
   <w:p>
     <w:pPr>
@@ -3484,7 +3506,7 @@
     </w:rPrDefault>
     <w:pPrDefault/>
   </w:docDefaults>
-  <w:latentStyles w:defLockedState="0" w:defUIPriority="99" w:defSemiHidden="0" w:defUnhideWhenUsed="0" w:defQFormat="0" w:count="376">
+  <w:latentStyles w:defLockedState="0" w:defUIPriority="99" w:defSemiHidden="0" w:defUnhideWhenUsed="0" w:defQFormat="0" w:count="377">
     <w:lsdException w:name="Normal" w:uiPriority="0" w:qFormat="1"/>
     <w:lsdException w:name="heading 1" w:uiPriority="9" w:qFormat="1"/>
     <w:lsdException w:name="heading 2" w:semiHidden="1" w:uiPriority="9" w:unhideWhenUsed="1" w:qFormat="1"/>
@@ -3590,7 +3612,6 @@
     <w:lsdException w:name="HTML Sample" w:semiHidden="1" w:unhideWhenUsed="1"/>
     <w:lsdException w:name="HTML Typewriter" w:semiHidden="1" w:unhideWhenUsed="1"/>
     <w:lsdException w:name="HTML Variable" w:semiHidden="1" w:unhideWhenUsed="1"/>
-    <w:lsdException w:name="Normal Table" w:semiHidden="1" w:unhideWhenUsed="1"/>
     <w:lsdException w:name="annotation subject" w:semiHidden="1" w:unhideWhenUsed="1"/>
     <w:lsdException w:name="No List" w:semiHidden="1" w:unhideWhenUsed="1"/>
     <w:lsdException w:name="Outline List 1" w:semiHidden="1" w:unhideWhenUsed="1"/>
@@ -3637,10 +3658,8 @@
     <w:lsdException w:name="Table Subtle 2" w:semiHidden="1" w:unhideWhenUsed="1"/>
     <w:lsdException w:name="Table Web 1" w:semiHidden="1" w:unhideWhenUsed="1"/>
     <w:lsdException w:name="Table Web 2" w:semiHidden="1" w:unhideWhenUsed="1"/>
-    <w:lsdException w:name="Table Web 3" w:semiHidden="1" w:unhideWhenUsed="1"/>
     <w:lsdException w:name="Balloon Text" w:semiHidden="1" w:unhideWhenUsed="1"/>
     <w:lsdException w:name="Table Grid" w:uiPriority="39"/>
-    <w:lsdException w:name="Table Theme" w:semiHidden="1" w:unhideWhenUsed="1"/>
     <w:lsdException w:name="Placeholder Text" w:semiHidden="1"/>
     <w:lsdException w:name="No Spacing" w:uiPriority="1" w:qFormat="1"/>
     <w:lsdException w:name="Light Shading" w:uiPriority="60"/>
@@ -3856,6 +3875,7 @@
     <w:lsdException w:name="List Table 5 Dark Accent 6" w:uiPriority="50"/>
     <w:lsdException w:name="List Table 6 Colorful Accent 6" w:uiPriority="51"/>
     <w:lsdException w:name="List Table 7 Colorful Accent 6" w:uiPriority="52"/>
+    <w:lsdException w:name="Smart Link Error" w:semiHidden="1" w:unhideWhenUsed="1"/>
   </w:latentStyles>
   <w:style w:type="paragraph" w:default="1" w:styleId="Normal">
     <w:name w:val="Normal"/>
@@ -4384,7 +4404,7 @@
 </file>
 
 <file path=customXml/itemProps1.xml><?xml version="1.0" encoding="utf-8"?>
-<ds:datastoreItem xmlns:ds="http://schemas.openxmlformats.org/officeDocument/2006/customXml" ds:itemID="{B96B5869-8791-D94F-9617-E7DE182D65CD}">
+<ds:datastoreItem xmlns:ds="http://schemas.openxmlformats.org/officeDocument/2006/customXml" ds:itemID="{6E04F3B8-A8F1-3546-9684-A746751C4F93}">
   <ds:schemaRefs>
     <ds:schemaRef ds:uri="http://schemas.openxmlformats.org/officeDocument/2006/bibliography"/>
   </ds:schemaRefs>

</xml_diff>